<commit_message>
Rename file pengumpulan tugas 2
</commit_message>
<xml_diff>
--- a/Pengumpulan Tugas/Tugas 2 - Analisis Kompleksitas Algoritma/1116101341.docx
+++ b/Pengumpulan Tugas/Tugas 2 - Analisis Kompleksitas Algoritma/1116101341.docx
@@ -1,6 +1,6 @@
 
 <file path=word/document.xml><?xml version="1.0" encoding="utf-8"?>
-<w:document xmlns:ve="http://schemas.openxmlformats.org/markup-compatibility/2006" xmlns:o="urn:schemas-microsoft-com:office:office" xmlns:r="http://schemas.openxmlformats.org/officeDocument/2006/relationships" xmlns:m="http://schemas.openxmlformats.org/officeDocument/2006/math" xmlns:v="urn:schemas-microsoft-com:vml" xmlns:wp="http://schemas.openxmlformats.org/drawingml/2006/wordprocessingDrawing" xmlns:w10="urn:schemas-microsoft-com:office:word" xmlns:w="http://schemas.openxmlformats.org/wordprocessingml/2006/main" xmlns:wne="http://schemas.microsoft.com/office/word/2006/wordml">
+<w:document xmlns:wpc="http://schemas.microsoft.com/office/word/2010/wordprocessingCanvas" xmlns:mc="http://schemas.openxmlformats.org/markup-compatibility/2006" xmlns:o="urn:schemas-microsoft-com:office:office" xmlns:r="http://schemas.openxmlformats.org/officeDocument/2006/relationships" xmlns:m="http://schemas.openxmlformats.org/officeDocument/2006/math" xmlns:v="urn:schemas-microsoft-com:vml" xmlns:wp14="http://schemas.microsoft.com/office/word/2010/wordprocessingDrawing" xmlns:wp="http://schemas.openxmlformats.org/drawingml/2006/wordprocessingDrawing" xmlns:w10="urn:schemas-microsoft-com:office:word" xmlns:w="http://schemas.openxmlformats.org/wordprocessingml/2006/main" xmlns:w14="http://schemas.microsoft.com/office/word/2010/wordml" xmlns:wpg="http://schemas.microsoft.com/office/word/2010/wordprocessingGroup" xmlns:wpi="http://schemas.microsoft.com/office/word/2010/wordprocessingInk" xmlns:wne="http://schemas.microsoft.com/office/word/2006/wordml" xmlns:wps="http://schemas.microsoft.com/office/word/2010/wordprocessingShape" mc:Ignorable="w14 wp14">
   <w:body>
     <w:p>
       <w:pPr>
@@ -50,7 +50,7 @@
           <w:color w:val="000000"/>
           <w:lang w:val="en-GB"/>
         </w:rPr>
-        <w:t>CATUR YANDIKA M R</w:t>
+        <w:t>CATUR YANDIKA MOH. RISKY</w:t>
       </w:r>
     </w:p>
     <w:p>
@@ -63,6 +63,7 @@
           <w:lang w:val="en-GB"/>
         </w:rPr>
       </w:pPr>
+      <w:bookmarkStart w:id="0" w:name="_GoBack"/>
       <w:r>
         <w:rPr>
           <w:rFonts w:ascii="Times New Roman" w:hAnsi="Times New Roman" w:cs="Times New Roman"/>
@@ -92,7 +93,7 @@
           <w:lang w:val="en-GB"/>
         </w:rPr>
         <w:tab/>
-        <w:t>: 111610134</w:t>
+        <w:t>: 11161013</w:t>
       </w:r>
       <w:r>
         <w:rPr>
@@ -102,56 +103,53 @@
           <w:color w:val="000000"/>
           <w:lang w:val="en-GB"/>
         </w:rPr>
-        <w:t>1</w:t>
-      </w:r>
-    </w:p>
-    <w:p>
-      <w:pPr>
+        <w:t>41</w:t>
+      </w:r>
+    </w:p>
+    <w:bookmarkEnd w:id="0"/>
+    <w:p>
+      <w:pPr>
+        <w:pStyle w:val="ListParagraph"/>
         <w:rPr>
           <w:rFonts w:ascii="Times New Roman" w:hAnsi="Times New Roman" w:cs="Times New Roman"/>
           <w:b/>
-          <w:bCs/>
-          <w:color w:val="000000"/>
-          <w:lang w:val="en-GB"/>
-        </w:rPr>
-      </w:pPr>
-    </w:p>
-    <w:p>
-      <w:pPr>
-        <w:rPr>
-          <w:rFonts w:ascii="Times New Roman" w:hAnsi="Times New Roman" w:cs="Times New Roman"/>
+          <w:lang w:val="en-GB"/>
+        </w:rPr>
+      </w:pPr>
+    </w:p>
+    <w:p>
+      <w:pPr>
+        <w:pStyle w:val="ListParagraph"/>
+        <w:rPr>
+          <w:rFonts w:ascii="Century Gothic" w:eastAsia="Calibri" w:hAnsi="Century Gothic" w:cs="Times New Roman"/>
           <w:b/>
-          <w:bCs/>
-          <w:color w:val="000000"/>
-          <w:lang w:val="en-GB"/>
-        </w:rPr>
-      </w:pPr>
-      <w:r>
-        <w:rPr>
-          <w:rFonts w:ascii="Times New Roman" w:hAnsi="Times New Roman" w:cs="Times New Roman"/>
+          <w:sz w:val="48"/>
+        </w:rPr>
+      </w:pPr>
+      <w:r>
+        <w:rPr>
+          <w:rFonts w:ascii="Century Gothic" w:eastAsia="Calibri" w:hAnsi="Century Gothic" w:cs="Times New Roman"/>
           <w:b/>
-          <w:bCs/>
-          <w:color w:val="000000"/>
-          <w:lang w:val="en-GB"/>
-        </w:rPr>
-        <w:t xml:space="preserve"> TUGAS DAA 2</w:t>
-      </w:r>
-    </w:p>
-    <w:p>
-      <w:pPr>
-        <w:pStyle w:val="ListParagraph"/>
-        <w:ind w:left="0" w:firstLine="720"/>
-        <w:rPr>
-          <w:rFonts w:ascii="Times New Roman" w:hAnsi="Times New Roman" w:cs="Times New Roman"/>
-          <w:lang w:val="en-GB"/>
-        </w:rPr>
-      </w:pPr>
-      <w:r>
-        <w:rPr>
-          <w:rFonts w:ascii="Times New Roman" w:hAnsi="Times New Roman" w:cs="Times New Roman"/>
-          <w:lang w:val="en-GB"/>
-        </w:rPr>
-        <w:t>Jadi untuk jawaban Tugas 2 DAA ini, saya menggunakan source code mencari bilangan fibbonaci dengan algoritma iterasi.</w:t>
+          <w:sz w:val="48"/>
+        </w:rPr>
+        <w:t xml:space="preserve">TUGAS </w:t>
+      </w:r>
+      <w:r>
+        <w:rPr>
+          <w:rFonts w:ascii="Century Gothic" w:eastAsia="Calibri" w:hAnsi="Century Gothic" w:cs="Times New Roman"/>
+          <w:b/>
+          <w:sz w:val="48"/>
+          <w:lang w:val="en-GB"/>
+        </w:rPr>
+        <w:t>2</w:t>
+      </w:r>
+      <w:r>
+        <w:rPr>
+          <w:rFonts w:ascii="Century Gothic" w:eastAsia="Calibri" w:hAnsi="Century Gothic" w:cs="Times New Roman"/>
+          <w:b/>
+          <w:sz w:val="48"/>
+        </w:rPr>
+        <w:t xml:space="preserve"> DAA</w:t>
       </w:r>
     </w:p>
     <w:p>
@@ -159,16 +157,286 @@
         <w:pStyle w:val="ListParagraph"/>
         <w:ind w:left="0"/>
         <w:rPr>
-          <w:rFonts w:ascii="Times New Roman" w:hAnsi="Times New Roman" w:cs="Times New Roman"/>
-          <w:lang w:val="en-GB"/>
-        </w:rPr>
-      </w:pPr>
-      <w:r>
-        <w:rPr>
-          <w:rFonts w:ascii="Times New Roman" w:hAnsi="Times New Roman" w:cs="Times New Roman"/>
-          <w:lang w:val="en-GB"/>
-        </w:rPr>
-        <w:t xml:space="preserve">Dengan source code sebagai berikut : </w:t>
+          <w:rFonts w:ascii="Century Gothic" w:hAnsi="Century Gothic" w:cs="Times New Roman"/>
+          <w:lang w:val="en-GB"/>
+        </w:rPr>
+      </w:pPr>
+      <w:proofErr w:type="spellStart"/>
+      <w:proofErr w:type="gramStart"/>
+      <w:r>
+        <w:rPr>
+          <w:rFonts w:ascii="Century Gothic" w:hAnsi="Century Gothic" w:cs="Times New Roman"/>
+          <w:lang w:val="en-GB"/>
+        </w:rPr>
+        <w:t>Jadi</w:t>
+      </w:r>
+      <w:proofErr w:type="spellEnd"/>
+      <w:r>
+        <w:rPr>
+          <w:rFonts w:ascii="Century Gothic" w:hAnsi="Century Gothic" w:cs="Times New Roman"/>
+          <w:lang w:val="en-GB"/>
+        </w:rPr>
+        <w:t xml:space="preserve"> </w:t>
+      </w:r>
+      <w:proofErr w:type="spellStart"/>
+      <w:r>
+        <w:rPr>
+          <w:rFonts w:ascii="Century Gothic" w:hAnsi="Century Gothic" w:cs="Times New Roman"/>
+          <w:lang w:val="en-GB"/>
+        </w:rPr>
+        <w:t>untuk</w:t>
+      </w:r>
+      <w:proofErr w:type="spellEnd"/>
+      <w:r>
+        <w:rPr>
+          <w:rFonts w:ascii="Century Gothic" w:hAnsi="Century Gothic" w:cs="Times New Roman"/>
+          <w:lang w:val="en-GB"/>
+        </w:rPr>
+        <w:t xml:space="preserve"> </w:t>
+      </w:r>
+      <w:proofErr w:type="spellStart"/>
+      <w:r>
+        <w:rPr>
+          <w:rFonts w:ascii="Century Gothic" w:hAnsi="Century Gothic" w:cs="Times New Roman"/>
+          <w:lang w:val="en-GB"/>
+        </w:rPr>
+        <w:t>jawaban</w:t>
+      </w:r>
+      <w:proofErr w:type="spellEnd"/>
+      <w:r>
+        <w:rPr>
+          <w:rFonts w:ascii="Century Gothic" w:hAnsi="Century Gothic" w:cs="Times New Roman"/>
+          <w:lang w:val="en-GB"/>
+        </w:rPr>
+        <w:t xml:space="preserve"> </w:t>
+      </w:r>
+      <w:proofErr w:type="spellStart"/>
+      <w:r>
+        <w:rPr>
+          <w:rFonts w:ascii="Century Gothic" w:hAnsi="Century Gothic" w:cs="Times New Roman"/>
+          <w:lang w:val="en-GB"/>
+        </w:rPr>
+        <w:t>Tugas</w:t>
+      </w:r>
+      <w:proofErr w:type="spellEnd"/>
+      <w:r>
+        <w:rPr>
+          <w:rFonts w:ascii="Century Gothic" w:hAnsi="Century Gothic" w:cs="Times New Roman"/>
+          <w:lang w:val="en-GB"/>
+        </w:rPr>
+        <w:t xml:space="preserve"> 2 DAA </w:t>
+      </w:r>
+      <w:proofErr w:type="spellStart"/>
+      <w:r>
+        <w:rPr>
+          <w:rFonts w:ascii="Century Gothic" w:hAnsi="Century Gothic" w:cs="Times New Roman"/>
+          <w:lang w:val="en-GB"/>
+        </w:rPr>
+        <w:t>ini</w:t>
+      </w:r>
+      <w:proofErr w:type="spellEnd"/>
+      <w:r>
+        <w:rPr>
+          <w:rFonts w:ascii="Century Gothic" w:hAnsi="Century Gothic" w:cs="Times New Roman"/>
+          <w:lang w:val="en-GB"/>
+        </w:rPr>
+        <w:t xml:space="preserve">, </w:t>
+      </w:r>
+      <w:proofErr w:type="spellStart"/>
+      <w:r>
+        <w:rPr>
+          <w:rFonts w:ascii="Century Gothic" w:hAnsi="Century Gothic" w:cs="Times New Roman"/>
+          <w:lang w:val="en-GB"/>
+        </w:rPr>
+        <w:t>saya</w:t>
+      </w:r>
+      <w:proofErr w:type="spellEnd"/>
+      <w:r>
+        <w:rPr>
+          <w:rFonts w:ascii="Century Gothic" w:hAnsi="Century Gothic" w:cs="Times New Roman"/>
+          <w:lang w:val="en-GB"/>
+        </w:rPr>
+        <w:t xml:space="preserve"> </w:t>
+      </w:r>
+      <w:proofErr w:type="spellStart"/>
+      <w:r>
+        <w:rPr>
+          <w:rFonts w:ascii="Century Gothic" w:hAnsi="Century Gothic" w:cs="Times New Roman"/>
+          <w:lang w:val="en-GB"/>
+        </w:rPr>
+        <w:t>menggunakan</w:t>
+      </w:r>
+      <w:proofErr w:type="spellEnd"/>
+      <w:r>
+        <w:rPr>
+          <w:rFonts w:ascii="Century Gothic" w:hAnsi="Century Gothic" w:cs="Times New Roman"/>
+          <w:lang w:val="en-GB"/>
+        </w:rPr>
+        <w:t xml:space="preserve"> source code </w:t>
+      </w:r>
+      <w:proofErr w:type="spellStart"/>
+      <w:r>
+        <w:rPr>
+          <w:rFonts w:ascii="Century Gothic" w:hAnsi="Century Gothic" w:cs="Times New Roman"/>
+          <w:lang w:val="en-GB"/>
+        </w:rPr>
+        <w:t>mencari</w:t>
+      </w:r>
+      <w:proofErr w:type="spellEnd"/>
+      <w:r>
+        <w:rPr>
+          <w:rFonts w:ascii="Century Gothic" w:hAnsi="Century Gothic" w:cs="Times New Roman"/>
+          <w:lang w:val="en-GB"/>
+        </w:rPr>
+        <w:t xml:space="preserve"> </w:t>
+      </w:r>
+      <w:proofErr w:type="spellStart"/>
+      <w:r>
+        <w:rPr>
+          <w:rFonts w:ascii="Century Gothic" w:hAnsi="Century Gothic" w:cs="Times New Roman"/>
+          <w:lang w:val="en-GB"/>
+        </w:rPr>
+        <w:t>bilangan</w:t>
+      </w:r>
+      <w:proofErr w:type="spellEnd"/>
+      <w:r>
+        <w:rPr>
+          <w:rFonts w:ascii="Century Gothic" w:hAnsi="Century Gothic" w:cs="Times New Roman"/>
+          <w:lang w:val="en-GB"/>
+        </w:rPr>
+        <w:t xml:space="preserve"> </w:t>
+      </w:r>
+      <w:proofErr w:type="spellStart"/>
+      <w:r>
+        <w:rPr>
+          <w:rFonts w:ascii="Century Gothic" w:hAnsi="Century Gothic" w:cs="Times New Roman"/>
+          <w:lang w:val="en-GB"/>
+        </w:rPr>
+        <w:t>fibbonaci</w:t>
+      </w:r>
+      <w:proofErr w:type="spellEnd"/>
+      <w:r>
+        <w:rPr>
+          <w:rFonts w:ascii="Century Gothic" w:hAnsi="Century Gothic" w:cs="Times New Roman"/>
+          <w:lang w:val="en-GB"/>
+        </w:rPr>
+        <w:t xml:space="preserve"> </w:t>
+      </w:r>
+      <w:proofErr w:type="spellStart"/>
+      <w:r>
+        <w:rPr>
+          <w:rFonts w:ascii="Century Gothic" w:hAnsi="Century Gothic" w:cs="Times New Roman"/>
+          <w:lang w:val="en-GB"/>
+        </w:rPr>
+        <w:t>dengan</w:t>
+      </w:r>
+      <w:proofErr w:type="spellEnd"/>
+      <w:r>
+        <w:rPr>
+          <w:rFonts w:ascii="Century Gothic" w:hAnsi="Century Gothic" w:cs="Times New Roman"/>
+          <w:lang w:val="en-GB"/>
+        </w:rPr>
+        <w:t xml:space="preserve"> </w:t>
+      </w:r>
+      <w:proofErr w:type="spellStart"/>
+      <w:r>
+        <w:rPr>
+          <w:rFonts w:ascii="Century Gothic" w:hAnsi="Century Gothic" w:cs="Times New Roman"/>
+          <w:lang w:val="en-GB"/>
+        </w:rPr>
+        <w:t>algoritma</w:t>
+      </w:r>
+      <w:proofErr w:type="spellEnd"/>
+      <w:r>
+        <w:rPr>
+          <w:rFonts w:ascii="Century Gothic" w:hAnsi="Century Gothic" w:cs="Times New Roman"/>
+          <w:lang w:val="en-GB"/>
+        </w:rPr>
+        <w:t xml:space="preserve"> </w:t>
+      </w:r>
+      <w:proofErr w:type="spellStart"/>
+      <w:r>
+        <w:rPr>
+          <w:rFonts w:ascii="Century Gothic" w:hAnsi="Century Gothic" w:cs="Times New Roman"/>
+          <w:lang w:val="en-GB"/>
+        </w:rPr>
+        <w:t>iterasi</w:t>
+      </w:r>
+      <w:proofErr w:type="spellEnd"/>
+      <w:r>
+        <w:rPr>
+          <w:rFonts w:ascii="Century Gothic" w:hAnsi="Century Gothic" w:cs="Times New Roman"/>
+          <w:lang w:val="en-GB"/>
+        </w:rPr>
+        <w:t>.</w:t>
+      </w:r>
+      <w:proofErr w:type="gramEnd"/>
+    </w:p>
+    <w:p>
+      <w:pPr>
+        <w:pStyle w:val="ListParagraph"/>
+        <w:ind w:left="0"/>
+        <w:rPr>
+          <w:rFonts w:ascii="Century Gothic" w:hAnsi="Century Gothic" w:cs="Times New Roman"/>
+          <w:lang w:val="en-GB"/>
+        </w:rPr>
+      </w:pPr>
+      <w:proofErr w:type="spellStart"/>
+      <w:r>
+        <w:rPr>
+          <w:rFonts w:ascii="Century Gothic" w:hAnsi="Century Gothic" w:cs="Times New Roman"/>
+          <w:lang w:val="en-GB"/>
+        </w:rPr>
+        <w:t>Dengan</w:t>
+      </w:r>
+      <w:proofErr w:type="spellEnd"/>
+      <w:r>
+        <w:rPr>
+          <w:rFonts w:ascii="Century Gothic" w:hAnsi="Century Gothic" w:cs="Times New Roman"/>
+          <w:lang w:val="en-GB"/>
+        </w:rPr>
+        <w:t xml:space="preserve"> source code </w:t>
+      </w:r>
+      <w:proofErr w:type="spellStart"/>
+      <w:r>
+        <w:rPr>
+          <w:rFonts w:ascii="Century Gothic" w:hAnsi="Century Gothic" w:cs="Times New Roman"/>
+          <w:lang w:val="en-GB"/>
+        </w:rPr>
+        <w:t>sebagai</w:t>
+      </w:r>
+      <w:proofErr w:type="spellEnd"/>
+      <w:r>
+        <w:rPr>
+          <w:rFonts w:ascii="Century Gothic" w:hAnsi="Century Gothic" w:cs="Times New Roman"/>
+          <w:lang w:val="en-GB"/>
+        </w:rPr>
+        <w:t xml:space="preserve"> </w:t>
+      </w:r>
+      <w:proofErr w:type="spellStart"/>
+      <w:proofErr w:type="gramStart"/>
+      <w:r>
+        <w:rPr>
+          <w:rFonts w:ascii="Century Gothic" w:hAnsi="Century Gothic" w:cs="Times New Roman"/>
+          <w:lang w:val="en-GB"/>
+        </w:rPr>
+        <w:t>berikut</w:t>
+      </w:r>
+      <w:proofErr w:type="spellEnd"/>
+      <w:r>
+        <w:rPr>
+          <w:rFonts w:ascii="Century Gothic" w:hAnsi="Century Gothic" w:cs="Times New Roman"/>
+          <w:lang w:val="en-GB"/>
+        </w:rPr>
+        <w:t xml:space="preserve"> :</w:t>
+      </w:r>
+      <w:proofErr w:type="gramEnd"/>
+      <w:r>
+        <w:rPr>
+          <w:rFonts w:ascii="Century Gothic" w:hAnsi="Century Gothic" w:cs="Times New Roman"/>
+          <w:lang w:val="en-GB"/>
+        </w:rPr>
+        <w:t xml:space="preserve"> </w:t>
       </w:r>
     </w:p>
     <w:p>
@@ -220,6 +488,9 @@
         <w:t>class</w:t>
       </w:r>
       <w:r>
+        <w:t xml:space="preserve"> </w:t>
+      </w:r>
+      <w:r>
         <w:rPr>
           <w:color w:val="004085"/>
         </w:rPr>
@@ -244,16 +515,25 @@
         <w:t>public</w:t>
       </w:r>
       <w:r>
+        <w:t xml:space="preserve"> </w:t>
+      </w:r>
+      <w:r>
         <w:rPr>
           <w:color w:val="A52A2A"/>
         </w:rPr>
         <w:t>static</w:t>
       </w:r>
       <w:r>
+        <w:t xml:space="preserve"> </w:t>
+      </w:r>
+      <w:r>
         <w:rPr>
           <w:color w:val="FF0000"/>
         </w:rPr>
         <w:t>void</w:t>
+      </w:r>
+      <w:r>
+        <w:t xml:space="preserve"> </w:t>
       </w:r>
       <w:r>
         <w:rPr>
@@ -325,6 +605,9 @@
         <w:t>new</w:t>
       </w:r>
       <w:r>
+        <w:t xml:space="preserve"> </w:t>
+      </w:r>
+      <w:r>
         <w:rPr>
           <w:color w:val="004085"/>
         </w:rPr>
@@ -945,7 +1228,16 @@
       </w:r>
       <w:r>
         <w:br/>
-        <w:t>    }</w:t>
+        <w:t>    </w:t>
+      </w:r>
+      <w:r>
+        <w:rPr>
+          <w:lang w:val="en-GB"/>
+        </w:rPr>
+        <w:t xml:space="preserve">  </w:t>
+      </w:r>
+      <w:r>
+        <w:t>}</w:t>
       </w:r>
       <w:r>
         <w:br/>
@@ -968,26 +1260,92 @@
           <w:lang w:val="en-GB"/>
         </w:rPr>
       </w:pPr>
-      <w:r>
-        <w:rPr>
-          <w:rFonts w:ascii="Times New Roman" w:hAnsi="Times New Roman" w:cs="Times New Roman"/>
-          <w:lang w:val="en-GB"/>
-        </w:rPr>
-        <w:t xml:space="preserve">Untuk </w:t>
-      </w:r>
-      <w:r>
-        <w:rPr>
-          <w:rFonts w:ascii="Times New Roman" w:hAnsi="Times New Roman" w:cs="Times New Roman"/>
-          <w:lang w:val="en-GB"/>
-        </w:rPr>
-        <w:t>mencari kompleksitas waktu T</w:t>
-      </w:r>
-      <w:r>
-        <w:rPr>
-          <w:rFonts w:ascii="Times New Roman" w:hAnsi="Times New Roman" w:cs="Times New Roman"/>
-          <w:lang w:val="en-GB"/>
-        </w:rPr>
-        <w:t>(n):</w:t>
+      <w:proofErr w:type="spellStart"/>
+      <w:r>
+        <w:rPr>
+          <w:rFonts w:ascii="Times New Roman" w:hAnsi="Times New Roman" w:cs="Times New Roman"/>
+          <w:lang w:val="en-GB"/>
+        </w:rPr>
+        <w:t>Untuk</w:t>
+      </w:r>
+      <w:proofErr w:type="spellEnd"/>
+      <w:r>
+        <w:rPr>
+          <w:rFonts w:ascii="Times New Roman" w:hAnsi="Times New Roman" w:cs="Times New Roman"/>
+          <w:lang w:val="en-GB"/>
+        </w:rPr>
+        <w:t xml:space="preserve"> </w:t>
+      </w:r>
+      <w:proofErr w:type="spellStart"/>
+      <w:r>
+        <w:rPr>
+          <w:rFonts w:ascii="Times New Roman" w:hAnsi="Times New Roman" w:cs="Times New Roman"/>
+          <w:lang w:val="en-GB"/>
+        </w:rPr>
+        <w:t>mencari</w:t>
+      </w:r>
+      <w:proofErr w:type="spellEnd"/>
+      <w:r>
+        <w:rPr>
+          <w:rFonts w:ascii="Times New Roman" w:hAnsi="Times New Roman" w:cs="Times New Roman"/>
+          <w:lang w:val="en-GB"/>
+        </w:rPr>
+        <w:t xml:space="preserve"> </w:t>
+      </w:r>
+      <w:proofErr w:type="spellStart"/>
+      <w:r>
+        <w:rPr>
+          <w:rFonts w:ascii="Times New Roman" w:hAnsi="Times New Roman" w:cs="Times New Roman"/>
+          <w:lang w:val="en-GB"/>
+        </w:rPr>
+        <w:t>kompleksitas</w:t>
+      </w:r>
+      <w:proofErr w:type="spellEnd"/>
+      <w:r>
+        <w:rPr>
+          <w:rFonts w:ascii="Times New Roman" w:hAnsi="Times New Roman" w:cs="Times New Roman"/>
+          <w:lang w:val="en-GB"/>
+        </w:rPr>
+        <w:t xml:space="preserve"> </w:t>
+      </w:r>
+      <w:proofErr w:type="spellStart"/>
+      <w:r>
+        <w:rPr>
+          <w:rFonts w:ascii="Times New Roman" w:hAnsi="Times New Roman" w:cs="Times New Roman"/>
+          <w:lang w:val="en-GB"/>
+        </w:rPr>
+        <w:t>waktu</w:t>
+      </w:r>
+      <w:proofErr w:type="spellEnd"/>
+      <w:r>
+        <w:rPr>
+          <w:rFonts w:ascii="Times New Roman" w:hAnsi="Times New Roman" w:cs="Times New Roman"/>
+          <w:lang w:val="en-GB"/>
+        </w:rPr>
+        <w:t xml:space="preserve"> </w:t>
+      </w:r>
+      <w:proofErr w:type="gramStart"/>
+      <w:r>
+        <w:rPr>
+          <w:rFonts w:ascii="Times New Roman" w:hAnsi="Times New Roman" w:cs="Times New Roman"/>
+          <w:lang w:val="en-GB"/>
+        </w:rPr>
+        <w:t>T</w:t>
+      </w:r>
+      <w:r>
+        <w:rPr>
+          <w:rFonts w:ascii="Times New Roman" w:hAnsi="Times New Roman" w:cs="Times New Roman"/>
+          <w:lang w:val="en-GB"/>
+        </w:rPr>
+        <w:t>(</w:t>
+      </w:r>
+      <w:proofErr w:type="gramEnd"/>
+      <w:r>
+        <w:rPr>
+          <w:rFonts w:ascii="Times New Roman" w:hAnsi="Times New Roman" w:cs="Times New Roman"/>
+          <w:lang w:val="en-GB"/>
+        </w:rPr>
+        <w:t>n):</w:t>
       </w:r>
     </w:p>
     <w:p>
@@ -1067,6 +1425,7 @@
         </w:rPr>
         <w:t xml:space="preserve">Waktu untuk </w:t>
       </w:r>
+      <w:proofErr w:type="spellStart"/>
       <w:r>
         <w:rPr>
           <w:rFonts w:ascii="Times New Roman" w:hAnsi="Times New Roman" w:cs="Times New Roman"/>
@@ -1076,6 +1435,7 @@
         </w:rPr>
         <w:t>awal</w:t>
       </w:r>
+      <w:proofErr w:type="spellEnd"/>
       <w:r>
         <w:rPr>
           <w:rFonts w:ascii="Times New Roman" w:hAnsi="Times New Roman" w:cs="Times New Roman"/>
@@ -1139,6 +1499,7 @@
         </w:rPr>
         <w:t xml:space="preserve">Waktu untuk </w:t>
       </w:r>
+      <w:proofErr w:type="spellStart"/>
       <w:r>
         <w:rPr>
           <w:rFonts w:ascii="Times New Roman" w:hAnsi="Times New Roman" w:cs="Times New Roman"/>
@@ -1148,6 +1509,7 @@
         </w:rPr>
         <w:t>akhir</w:t>
       </w:r>
+      <w:proofErr w:type="spellEnd"/>
       <w:r>
         <w:rPr>
           <w:rFonts w:ascii="Times New Roman" w:hAnsi="Times New Roman" w:cs="Times New Roman"/>
@@ -1211,6 +1573,7 @@
         </w:rPr>
         <w:t xml:space="preserve">Waktu untuk </w:t>
       </w:r>
+      <w:proofErr w:type="spellStart"/>
       <w:r>
         <w:rPr>
           <w:rFonts w:ascii="Times New Roman" w:hAnsi="Times New Roman" w:cs="Times New Roman"/>
@@ -1220,6 +1583,7 @@
         </w:rPr>
         <w:t>hasil</w:t>
       </w:r>
+      <w:proofErr w:type="spellEnd"/>
       <w:r>
         <w:rPr>
           <w:rFonts w:ascii="Times New Roman" w:hAnsi="Times New Roman" w:cs="Times New Roman"/>
@@ -1283,6 +1647,7 @@
         </w:rPr>
         <w:t xml:space="preserve">Waktu untuk </w:t>
       </w:r>
+      <w:proofErr w:type="spellStart"/>
       <w:r>
         <w:rPr>
           <w:rFonts w:ascii="Times New Roman" w:hAnsi="Times New Roman" w:cs="Times New Roman"/>
@@ -1292,6 +1657,7 @@
         </w:rPr>
         <w:t>awal</w:t>
       </w:r>
+      <w:proofErr w:type="spellEnd"/>
       <w:r>
         <w:rPr>
           <w:rFonts w:ascii="Times New Roman" w:hAnsi="Times New Roman" w:cs="Times New Roman"/>
@@ -1355,6 +1721,7 @@
         </w:rPr>
         <w:t xml:space="preserve">Waktu untuk </w:t>
       </w:r>
+      <w:proofErr w:type="spellStart"/>
       <w:r>
         <w:rPr>
           <w:rFonts w:ascii="Times New Roman" w:hAnsi="Times New Roman" w:cs="Times New Roman"/>
@@ -1364,6 +1731,7 @@
         </w:rPr>
         <w:t>akhir</w:t>
       </w:r>
+      <w:proofErr w:type="spellEnd"/>
       <w:r>
         <w:rPr>
           <w:rFonts w:ascii="Times New Roman" w:hAnsi="Times New Roman" w:cs="Times New Roman"/>
@@ -1372,6 +1740,7 @@
         </w:rPr>
         <w:t xml:space="preserve">= </w:t>
       </w:r>
+      <w:proofErr w:type="spellStart"/>
       <w:r>
         <w:rPr>
           <w:rFonts w:ascii="Times New Roman" w:hAnsi="Times New Roman" w:cs="Times New Roman"/>
@@ -1381,6 +1750,7 @@
         </w:rPr>
         <w:t>hasil</w:t>
       </w:r>
+      <w:proofErr w:type="spellEnd"/>
       <w:r>
         <w:rPr>
           <w:rFonts w:ascii="Times New Roman" w:hAnsi="Times New Roman" w:cs="Times New Roman"/>
@@ -1421,6 +1791,7 @@
         </w:rPr>
         <w:t xml:space="preserve">Waktu untuk </w:t>
       </w:r>
+      <w:proofErr w:type="spellStart"/>
       <w:r>
         <w:rPr>
           <w:rFonts w:ascii="Times New Roman" w:hAnsi="Times New Roman" w:cs="Times New Roman"/>
@@ -1430,6 +1801,7 @@
         </w:rPr>
         <w:t>hasil</w:t>
       </w:r>
+      <w:proofErr w:type="spellEnd"/>
       <w:r>
         <w:rPr>
           <w:rFonts w:ascii="Times New Roman" w:hAnsi="Times New Roman" w:cs="Times New Roman"/>
@@ -1478,6 +1850,7 @@
         </w:rPr>
         <w:t xml:space="preserve">Waktu untuk output </w:t>
       </w:r>
+      <w:proofErr w:type="spellStart"/>
       <w:r>
         <w:rPr>
           <w:rFonts w:ascii="Times New Roman" w:hAnsi="Times New Roman" w:cs="Times New Roman"/>
@@ -1487,6 +1860,7 @@
         </w:rPr>
         <w:t>hasil</w:t>
       </w:r>
+      <w:proofErr w:type="spellEnd"/>
       <w:r>
         <w:rPr>
           <w:rFonts w:ascii="Times New Roman" w:hAnsi="Times New Roman" w:cs="Times New Roman"/>
@@ -1582,7 +1956,7 @@
       <w:tblPr>
         <w:tblStyle w:val="TableGrid"/>
         <w:tblW w:w="0" w:type="auto"/>
-        <w:tblLook w:val="04A0"/>
+        <w:tblLook w:val="04A0" w:firstRow="1" w:lastRow="0" w:firstColumn="1" w:lastColumn="0" w:noHBand="0" w:noVBand="1"/>
       </w:tblPr>
       <w:tblGrid>
         <w:gridCol w:w="3005"/>
@@ -2038,7 +2412,47 @@
           <w:szCs w:val="24"/>
           <w:lang w:val="en-GB"/>
         </w:rPr>
-        <w:t xml:space="preserve">. Bisa disimpulkan </w:t>
+        <w:t xml:space="preserve">. </w:t>
+      </w:r>
+      <w:proofErr w:type="spellStart"/>
+      <w:r>
+        <w:rPr>
+          <w:rFonts w:ascii="Times New Roman" w:hAnsi="Times New Roman" w:cs="Times New Roman"/>
+          <w:sz w:val="24"/>
+          <w:szCs w:val="24"/>
+          <w:lang w:val="en-GB"/>
+        </w:rPr>
+        <w:t>Bisa</w:t>
+      </w:r>
+      <w:proofErr w:type="spellEnd"/>
+      <w:r>
+        <w:rPr>
+          <w:rFonts w:ascii="Times New Roman" w:hAnsi="Times New Roman" w:cs="Times New Roman"/>
+          <w:sz w:val="24"/>
+          <w:szCs w:val="24"/>
+          <w:lang w:val="en-GB"/>
+        </w:rPr>
+        <w:t xml:space="preserve"> </w:t>
+      </w:r>
+      <w:proofErr w:type="spellStart"/>
+      <w:r>
+        <w:rPr>
+          <w:rFonts w:ascii="Times New Roman" w:hAnsi="Times New Roman" w:cs="Times New Roman"/>
+          <w:sz w:val="24"/>
+          <w:szCs w:val="24"/>
+          <w:lang w:val="en-GB"/>
+        </w:rPr>
+        <w:t>disimpulkan</w:t>
+      </w:r>
+      <w:proofErr w:type="spellEnd"/>
+      <w:r>
+        <w:rPr>
+          <w:rFonts w:ascii="Times New Roman" w:hAnsi="Times New Roman" w:cs="Times New Roman"/>
+          <w:sz w:val="24"/>
+          <w:szCs w:val="24"/>
+          <w:lang w:val="en-GB"/>
+        </w:rPr>
+        <w:t xml:space="preserve"> </w:t>
       </w:r>
       <w:r>
         <w:rPr>
@@ -2080,14 +2494,25 @@
           <w:lang w:val="en-GB"/>
         </w:rPr>
       </w:pPr>
-      <w:r>
-        <w:rPr>
-          <w:rFonts w:ascii="Times New Roman" w:hAnsi="Times New Roman" w:cs="Times New Roman"/>
-          <w:sz w:val="24"/>
-          <w:szCs w:val="24"/>
-          <w:lang w:val="en-GB"/>
-        </w:rPr>
-        <w:t>Metode Telescoping:</w:t>
+      <w:proofErr w:type="spellStart"/>
+      <w:r>
+        <w:rPr>
+          <w:rFonts w:ascii="Times New Roman" w:hAnsi="Times New Roman" w:cs="Times New Roman"/>
+          <w:sz w:val="24"/>
+          <w:szCs w:val="24"/>
+          <w:lang w:val="en-GB"/>
+        </w:rPr>
+        <w:t>Metode</w:t>
+      </w:r>
+      <w:proofErr w:type="spellEnd"/>
+      <w:r>
+        <w:rPr>
+          <w:rFonts w:ascii="Times New Roman" w:hAnsi="Times New Roman" w:cs="Times New Roman"/>
+          <w:sz w:val="24"/>
+          <w:szCs w:val="24"/>
+          <w:lang w:val="en-GB"/>
+        </w:rPr>
+        <w:t xml:space="preserve"> Telescoping:</w:t>
       </w:r>
     </w:p>
     <w:p>
@@ -2105,14 +2530,36 @@
           <w:lang w:val="en-GB"/>
         </w:rPr>
       </w:pPr>
-      <w:r>
-        <w:rPr>
-          <w:rFonts w:ascii="Times New Roman" w:hAnsi="Times New Roman" w:cs="Times New Roman"/>
-          <w:sz w:val="24"/>
-          <w:szCs w:val="24"/>
-          <w:lang w:val="en-GB"/>
-        </w:rPr>
-        <w:t xml:space="preserve">Jika : </w:t>
+      <w:proofErr w:type="spellStart"/>
+      <w:proofErr w:type="gramStart"/>
+      <w:r>
+        <w:rPr>
+          <w:rFonts w:ascii="Times New Roman" w:hAnsi="Times New Roman" w:cs="Times New Roman"/>
+          <w:sz w:val="24"/>
+          <w:szCs w:val="24"/>
+          <w:lang w:val="en-GB"/>
+        </w:rPr>
+        <w:t>Jika</w:t>
+      </w:r>
+      <w:proofErr w:type="spellEnd"/>
+      <w:r>
+        <w:rPr>
+          <w:rFonts w:ascii="Times New Roman" w:hAnsi="Times New Roman" w:cs="Times New Roman"/>
+          <w:sz w:val="24"/>
+          <w:szCs w:val="24"/>
+          <w:lang w:val="en-GB"/>
+        </w:rPr>
+        <w:t xml:space="preserve"> :</w:t>
+      </w:r>
+      <w:proofErr w:type="gramEnd"/>
+      <w:r>
+        <w:rPr>
+          <w:rFonts w:ascii="Times New Roman" w:hAnsi="Times New Roman" w:cs="Times New Roman"/>
+          <w:sz w:val="24"/>
+          <w:szCs w:val="24"/>
+          <w:lang w:val="en-GB"/>
+        </w:rPr>
+        <w:t xml:space="preserve"> </w:t>
       </w:r>
       <w:r>
         <w:rPr>
@@ -2187,6 +2634,7 @@
           <w:lang w:val="en-GB"/>
         </w:rPr>
         <w:tab/>
+        <w:t xml:space="preserve">        </w:t>
       </w:r>
     </w:p>
     <w:p>
@@ -2200,15 +2648,47 @@
           <w:lang w:val="en-GB"/>
         </w:rPr>
       </w:pPr>
-      <w:r>
-        <w:rPr>
-          <w:rFonts w:ascii="Times New Roman" w:hAnsi="Times New Roman" w:cs="Times New Roman"/>
-          <w:sz w:val="24"/>
-          <w:szCs w:val="24"/>
-          <w:lang w:val="en-GB"/>
-        </w:rPr>
-        <w:t xml:space="preserve">Maka Rumus </w:t>
-      </w:r>
+      <w:proofErr w:type="spellStart"/>
+      <w:r>
+        <w:rPr>
+          <w:rFonts w:ascii="Times New Roman" w:hAnsi="Times New Roman" w:cs="Times New Roman"/>
+          <w:sz w:val="24"/>
+          <w:szCs w:val="24"/>
+          <w:lang w:val="en-GB"/>
+        </w:rPr>
+        <w:t>Maka</w:t>
+      </w:r>
+      <w:proofErr w:type="spellEnd"/>
+      <w:r>
+        <w:rPr>
+          <w:rFonts w:ascii="Times New Roman" w:hAnsi="Times New Roman" w:cs="Times New Roman"/>
+          <w:sz w:val="24"/>
+          <w:szCs w:val="24"/>
+          <w:lang w:val="en-GB"/>
+        </w:rPr>
+        <w:t xml:space="preserve"> </w:t>
+      </w:r>
+      <w:proofErr w:type="spellStart"/>
+      <w:r>
+        <w:rPr>
+          <w:rFonts w:ascii="Times New Roman" w:hAnsi="Times New Roman" w:cs="Times New Roman"/>
+          <w:sz w:val="24"/>
+          <w:szCs w:val="24"/>
+          <w:lang w:val="en-GB"/>
+        </w:rPr>
+        <w:t>Rumus</w:t>
+      </w:r>
+      <w:proofErr w:type="spellEnd"/>
+      <w:r>
+        <w:rPr>
+          <w:rFonts w:ascii="Times New Roman" w:hAnsi="Times New Roman" w:cs="Times New Roman"/>
+          <w:sz w:val="24"/>
+          <w:szCs w:val="24"/>
+          <w:lang w:val="en-GB"/>
+        </w:rPr>
+        <w:t xml:space="preserve"> </w:t>
+      </w:r>
+      <w:proofErr w:type="gramStart"/>
       <w:r>
         <w:rPr>
           <w:rFonts w:ascii="Times New Roman" w:hAnsi="Times New Roman" w:cs="Times New Roman"/>
@@ -2217,7 +2697,18 @@
           <w:szCs w:val="24"/>
           <w:lang w:val="en-GB"/>
         </w:rPr>
-        <w:t>F(n) = F(n-2) + F(n-1)</w:t>
+        <w:t>F(</w:t>
+      </w:r>
+      <w:proofErr w:type="gramEnd"/>
+      <w:r>
+        <w:rPr>
+          <w:rFonts w:ascii="Times New Roman" w:hAnsi="Times New Roman" w:cs="Times New Roman"/>
+          <w:b/>
+          <w:sz w:val="24"/>
+          <w:szCs w:val="24"/>
+          <w:lang w:val="en-GB"/>
+        </w:rPr>
+        <w:t>n) = F(n-2) + F(n-1)</w:t>
       </w:r>
     </w:p>
     <w:p>
@@ -2241,21 +2732,73 @@
           <w:lang w:val="en-GB"/>
         </w:rPr>
       </w:pPr>
-      <w:r>
-        <w:rPr>
-          <w:rFonts w:ascii="Times New Roman" w:hAnsi="Times New Roman" w:cs="Times New Roman"/>
-          <w:lang w:val="en-GB"/>
-        </w:rPr>
-        <w:t xml:space="preserve">Dengan memakai rumus </w:t>
-      </w:r>
-      <w:r>
-        <w:rPr>
-          <w:rFonts w:ascii="Times New Roman" w:hAnsi="Times New Roman" w:cs="Times New Roman"/>
-          <w:sz w:val="24"/>
-          <w:szCs w:val="24"/>
-          <w:lang w:val="en-GB"/>
-        </w:rPr>
-        <w:t>F(n) = F(n-2) + F(n-1)</w:t>
+      <w:proofErr w:type="spellStart"/>
+      <w:r>
+        <w:rPr>
+          <w:rFonts w:ascii="Times New Roman" w:hAnsi="Times New Roman" w:cs="Times New Roman"/>
+          <w:lang w:val="en-GB"/>
+        </w:rPr>
+        <w:t>Dengan</w:t>
+      </w:r>
+      <w:proofErr w:type="spellEnd"/>
+      <w:r>
+        <w:rPr>
+          <w:rFonts w:ascii="Times New Roman" w:hAnsi="Times New Roman" w:cs="Times New Roman"/>
+          <w:lang w:val="en-GB"/>
+        </w:rPr>
+        <w:t xml:space="preserve"> </w:t>
+      </w:r>
+      <w:proofErr w:type="spellStart"/>
+      <w:r>
+        <w:rPr>
+          <w:rFonts w:ascii="Times New Roman" w:hAnsi="Times New Roman" w:cs="Times New Roman"/>
+          <w:lang w:val="en-GB"/>
+        </w:rPr>
+        <w:t>memakai</w:t>
+      </w:r>
+      <w:proofErr w:type="spellEnd"/>
+      <w:r>
+        <w:rPr>
+          <w:rFonts w:ascii="Times New Roman" w:hAnsi="Times New Roman" w:cs="Times New Roman"/>
+          <w:lang w:val="en-GB"/>
+        </w:rPr>
+        <w:t xml:space="preserve"> </w:t>
+      </w:r>
+      <w:proofErr w:type="spellStart"/>
+      <w:r>
+        <w:rPr>
+          <w:rFonts w:ascii="Times New Roman" w:hAnsi="Times New Roman" w:cs="Times New Roman"/>
+          <w:lang w:val="en-GB"/>
+        </w:rPr>
+        <w:t>rumus</w:t>
+      </w:r>
+      <w:proofErr w:type="spellEnd"/>
+      <w:r>
+        <w:rPr>
+          <w:rFonts w:ascii="Times New Roman" w:hAnsi="Times New Roman" w:cs="Times New Roman"/>
+          <w:lang w:val="en-GB"/>
+        </w:rPr>
+        <w:t xml:space="preserve"> </w:t>
+      </w:r>
+      <w:proofErr w:type="gramStart"/>
+      <w:r>
+        <w:rPr>
+          <w:rFonts w:ascii="Times New Roman" w:hAnsi="Times New Roman" w:cs="Times New Roman"/>
+          <w:sz w:val="24"/>
+          <w:szCs w:val="24"/>
+          <w:lang w:val="en-GB"/>
+        </w:rPr>
+        <w:t>F(</w:t>
+      </w:r>
+      <w:proofErr w:type="gramEnd"/>
+      <w:r>
+        <w:rPr>
+          <w:rFonts w:ascii="Times New Roman" w:hAnsi="Times New Roman" w:cs="Times New Roman"/>
+          <w:sz w:val="24"/>
+          <w:szCs w:val="24"/>
+          <w:lang w:val="en-GB"/>
+        </w:rPr>
+        <w:t>n) = F(n-2) + F(n-1)</w:t>
       </w:r>
     </w:p>
     <w:p>
@@ -2350,12 +2893,133 @@
           <w:lang w:val="en-GB"/>
         </w:rPr>
       </w:pPr>
-      <w:r>
-        <w:rPr>
-          <w:rFonts w:ascii="Times New Roman" w:hAnsi="Times New Roman" w:cs="Times New Roman"/>
-          <w:lang w:val="en-GB"/>
-        </w:rPr>
-        <w:t xml:space="preserve">Jadi, dapat disimpulkan untuk mencari bilangan Fibbonacci ke </w:t>
+      <w:proofErr w:type="spellStart"/>
+      <w:r>
+        <w:rPr>
+          <w:rFonts w:ascii="Times New Roman" w:hAnsi="Times New Roman" w:cs="Times New Roman"/>
+          <w:lang w:val="en-GB"/>
+        </w:rPr>
+        <w:t>Jadi</w:t>
+      </w:r>
+      <w:proofErr w:type="spellEnd"/>
+      <w:r>
+        <w:rPr>
+          <w:rFonts w:ascii="Times New Roman" w:hAnsi="Times New Roman" w:cs="Times New Roman"/>
+          <w:lang w:val="en-GB"/>
+        </w:rPr>
+        <w:t xml:space="preserve">, </w:t>
+      </w:r>
+      <w:proofErr w:type="spellStart"/>
+      <w:r>
+        <w:rPr>
+          <w:rFonts w:ascii="Times New Roman" w:hAnsi="Times New Roman" w:cs="Times New Roman"/>
+          <w:lang w:val="en-GB"/>
+        </w:rPr>
+        <w:t>dapat</w:t>
+      </w:r>
+      <w:proofErr w:type="spellEnd"/>
+      <w:r>
+        <w:rPr>
+          <w:rFonts w:ascii="Times New Roman" w:hAnsi="Times New Roman" w:cs="Times New Roman"/>
+          <w:lang w:val="en-GB"/>
+        </w:rPr>
+        <w:t xml:space="preserve"> </w:t>
+      </w:r>
+      <w:proofErr w:type="spellStart"/>
+      <w:r>
+        <w:rPr>
+          <w:rFonts w:ascii="Times New Roman" w:hAnsi="Times New Roman" w:cs="Times New Roman"/>
+          <w:lang w:val="en-GB"/>
+        </w:rPr>
+        <w:t>disimpulkan</w:t>
+      </w:r>
+      <w:proofErr w:type="spellEnd"/>
+      <w:r>
+        <w:rPr>
+          <w:rFonts w:ascii="Times New Roman" w:hAnsi="Times New Roman" w:cs="Times New Roman"/>
+          <w:lang w:val="en-GB"/>
+        </w:rPr>
+        <w:t xml:space="preserve"> </w:t>
+      </w:r>
+      <w:proofErr w:type="spellStart"/>
+      <w:r>
+        <w:rPr>
+          <w:rFonts w:ascii="Times New Roman" w:hAnsi="Times New Roman" w:cs="Times New Roman"/>
+          <w:lang w:val="en-GB"/>
+        </w:rPr>
+        <w:t>untuk</w:t>
+      </w:r>
+      <w:proofErr w:type="spellEnd"/>
+      <w:r>
+        <w:rPr>
+          <w:rFonts w:ascii="Times New Roman" w:hAnsi="Times New Roman" w:cs="Times New Roman"/>
+          <w:lang w:val="en-GB"/>
+        </w:rPr>
+        <w:t xml:space="preserve"> </w:t>
+      </w:r>
+      <w:proofErr w:type="spellStart"/>
+      <w:r>
+        <w:rPr>
+          <w:rFonts w:ascii="Times New Roman" w:hAnsi="Times New Roman" w:cs="Times New Roman"/>
+          <w:lang w:val="en-GB"/>
+        </w:rPr>
+        <w:t>mencari</w:t>
+      </w:r>
+      <w:proofErr w:type="spellEnd"/>
+      <w:r>
+        <w:rPr>
+          <w:rFonts w:ascii="Times New Roman" w:hAnsi="Times New Roman" w:cs="Times New Roman"/>
+          <w:lang w:val="en-GB"/>
+        </w:rPr>
+        <w:t xml:space="preserve"> </w:t>
+      </w:r>
+      <w:proofErr w:type="spellStart"/>
+      <w:r>
+        <w:rPr>
+          <w:rFonts w:ascii="Times New Roman" w:hAnsi="Times New Roman" w:cs="Times New Roman"/>
+          <w:lang w:val="en-GB"/>
+        </w:rPr>
+        <w:t>bilangan</w:t>
+      </w:r>
+      <w:proofErr w:type="spellEnd"/>
+      <w:r>
+        <w:rPr>
+          <w:rFonts w:ascii="Times New Roman" w:hAnsi="Times New Roman" w:cs="Times New Roman"/>
+          <w:lang w:val="en-GB"/>
+        </w:rPr>
+        <w:t xml:space="preserve"> </w:t>
+      </w:r>
+      <w:proofErr w:type="spellStart"/>
+      <w:r>
+        <w:rPr>
+          <w:rFonts w:ascii="Times New Roman" w:hAnsi="Times New Roman" w:cs="Times New Roman"/>
+          <w:lang w:val="en-GB"/>
+        </w:rPr>
+        <w:t>Fibbonacci</w:t>
+      </w:r>
+      <w:proofErr w:type="spellEnd"/>
+      <w:r>
+        <w:rPr>
+          <w:rFonts w:ascii="Times New Roman" w:hAnsi="Times New Roman" w:cs="Times New Roman"/>
+          <w:lang w:val="en-GB"/>
+        </w:rPr>
+        <w:t xml:space="preserve"> </w:t>
+      </w:r>
+      <w:proofErr w:type="spellStart"/>
+      <w:r>
+        <w:rPr>
+          <w:rFonts w:ascii="Times New Roman" w:hAnsi="Times New Roman" w:cs="Times New Roman"/>
+          <w:lang w:val="en-GB"/>
+        </w:rPr>
+        <w:t>ke</w:t>
+      </w:r>
+      <w:proofErr w:type="spellEnd"/>
+      <w:r>
+        <w:rPr>
+          <w:rFonts w:ascii="Times New Roman" w:hAnsi="Times New Roman" w:cs="Times New Roman"/>
+          <w:lang w:val="en-GB"/>
+        </w:rPr>
+        <w:t xml:space="preserve"> </w:t>
       </w:r>
       <w:r>
         <w:rPr>
@@ -2370,16 +3034,87 @@
           <w:rFonts w:ascii="Times New Roman" w:hAnsi="Times New Roman" w:cs="Times New Roman"/>
           <w:lang w:val="en-GB"/>
         </w:rPr>
-        <w:t xml:space="preserve"> dengan menjumlahkan </w:t>
-      </w:r>
-      <w:bookmarkStart w:id="0" w:name="_GoBack"/>
-      <w:bookmarkEnd w:id="0"/>
-      <w:r>
-        <w:rPr>
-          <w:rFonts w:ascii="Times New Roman" w:hAnsi="Times New Roman" w:cs="Times New Roman"/>
-          <w:lang w:val="en-GB"/>
-        </w:rPr>
-        <w:t xml:space="preserve">2 bilangan Fibonacci sebelum Fibonacci ke </w:t>
+        <w:t xml:space="preserve"> </w:t>
+      </w:r>
+      <w:proofErr w:type="spellStart"/>
+      <w:r>
+        <w:rPr>
+          <w:rFonts w:ascii="Times New Roman" w:hAnsi="Times New Roman" w:cs="Times New Roman"/>
+          <w:lang w:val="en-GB"/>
+        </w:rPr>
+        <w:t>dengan</w:t>
+      </w:r>
+      <w:proofErr w:type="spellEnd"/>
+      <w:r>
+        <w:rPr>
+          <w:rFonts w:ascii="Times New Roman" w:hAnsi="Times New Roman" w:cs="Times New Roman"/>
+          <w:lang w:val="en-GB"/>
+        </w:rPr>
+        <w:t xml:space="preserve"> </w:t>
+      </w:r>
+      <w:proofErr w:type="spellStart"/>
+      <w:r>
+        <w:rPr>
+          <w:rFonts w:ascii="Times New Roman" w:hAnsi="Times New Roman" w:cs="Times New Roman"/>
+          <w:lang w:val="en-GB"/>
+        </w:rPr>
+        <w:t>menjumlahkan</w:t>
+      </w:r>
+      <w:proofErr w:type="spellEnd"/>
+      <w:r>
+        <w:rPr>
+          <w:rFonts w:ascii="Times New Roman" w:hAnsi="Times New Roman" w:cs="Times New Roman"/>
+          <w:lang w:val="en-GB"/>
+        </w:rPr>
+        <w:t xml:space="preserve"> 2 </w:t>
+      </w:r>
+      <w:proofErr w:type="spellStart"/>
+      <w:r>
+        <w:rPr>
+          <w:rFonts w:ascii="Times New Roman" w:hAnsi="Times New Roman" w:cs="Times New Roman"/>
+          <w:lang w:val="en-GB"/>
+        </w:rPr>
+        <w:t>bilangan</w:t>
+      </w:r>
+      <w:proofErr w:type="spellEnd"/>
+      <w:r>
+        <w:rPr>
+          <w:rFonts w:ascii="Times New Roman" w:hAnsi="Times New Roman" w:cs="Times New Roman"/>
+          <w:lang w:val="en-GB"/>
+        </w:rPr>
+        <w:t xml:space="preserve"> Fibonacci </w:t>
+      </w:r>
+      <w:proofErr w:type="spellStart"/>
+      <w:r>
+        <w:rPr>
+          <w:rFonts w:ascii="Times New Roman" w:hAnsi="Times New Roman" w:cs="Times New Roman"/>
+          <w:lang w:val="en-GB"/>
+        </w:rPr>
+        <w:t>sebelum</w:t>
+      </w:r>
+      <w:proofErr w:type="spellEnd"/>
+      <w:r>
+        <w:rPr>
+          <w:rFonts w:ascii="Times New Roman" w:hAnsi="Times New Roman" w:cs="Times New Roman"/>
+          <w:lang w:val="en-GB"/>
+        </w:rPr>
+        <w:t xml:space="preserve"> Fibonacci </w:t>
+      </w:r>
+      <w:proofErr w:type="spellStart"/>
+      <w:r>
+        <w:rPr>
+          <w:rFonts w:ascii="Times New Roman" w:hAnsi="Times New Roman" w:cs="Times New Roman"/>
+          <w:lang w:val="en-GB"/>
+        </w:rPr>
+        <w:t>ke</w:t>
+      </w:r>
+      <w:proofErr w:type="spellEnd"/>
+      <w:r>
+        <w:rPr>
+          <w:rFonts w:ascii="Times New Roman" w:hAnsi="Times New Roman" w:cs="Times New Roman"/>
+          <w:lang w:val="en-GB"/>
+        </w:rPr>
+        <w:t xml:space="preserve"> </w:t>
       </w:r>
       <w:r>
         <w:rPr>
@@ -2411,8 +3146,8 @@
 </file>
 
 <file path=word/endnotes.xml><?xml version="1.0" encoding="utf-8"?>
-<w:endnotes xmlns:ve="http://schemas.openxmlformats.org/markup-compatibility/2006" xmlns:o="urn:schemas-microsoft-com:office:office" xmlns:r="http://schemas.openxmlformats.org/officeDocument/2006/relationships" xmlns:m="http://schemas.openxmlformats.org/officeDocument/2006/math" xmlns:v="urn:schemas-microsoft-com:vml" xmlns:wp="http://schemas.openxmlformats.org/drawingml/2006/wordprocessingDrawing" xmlns:w10="urn:schemas-microsoft-com:office:word" xmlns:w="http://schemas.openxmlformats.org/wordprocessingml/2006/main" xmlns:wne="http://schemas.microsoft.com/office/word/2006/wordml">
-  <w:endnote w:type="separator" w:id="0">
+<w:endnotes xmlns:wpc="http://schemas.microsoft.com/office/word/2010/wordprocessingCanvas" xmlns:mc="http://schemas.openxmlformats.org/markup-compatibility/2006" xmlns:o="urn:schemas-microsoft-com:office:office" xmlns:r="http://schemas.openxmlformats.org/officeDocument/2006/relationships" xmlns:m="http://schemas.openxmlformats.org/officeDocument/2006/math" xmlns:v="urn:schemas-microsoft-com:vml" xmlns:wp14="http://schemas.microsoft.com/office/word/2010/wordprocessingDrawing" xmlns:wp="http://schemas.openxmlformats.org/drawingml/2006/wordprocessingDrawing" xmlns:w10="urn:schemas-microsoft-com:office:word" xmlns:w="http://schemas.openxmlformats.org/wordprocessingml/2006/main" xmlns:w14="http://schemas.microsoft.com/office/word/2010/wordml" xmlns:wpg="http://schemas.microsoft.com/office/word/2010/wordprocessingGroup" xmlns:wpi="http://schemas.microsoft.com/office/word/2010/wordprocessingInk" xmlns:wne="http://schemas.microsoft.com/office/word/2006/wordml" xmlns:wps="http://schemas.microsoft.com/office/word/2010/wordprocessingShape" mc:Ignorable="w14 wp14">
+  <w:endnote w:type="separator" w:id="-1">
     <w:p>
       <w:pPr>
         <w:spacing w:after="0" w:line="240" w:lineRule="auto"/>
@@ -2422,7 +3157,7 @@
       </w:r>
     </w:p>
   </w:endnote>
-  <w:endnote w:type="continuationSeparator" w:id="1">
+  <w:endnote w:type="continuationSeparator" w:id="0">
     <w:p>
       <w:pPr>
         <w:spacing w:after="0" w:line="240" w:lineRule="auto"/>
@@ -2436,8 +3171,8 @@
 </file>
 
 <file path=word/footnotes.xml><?xml version="1.0" encoding="utf-8"?>
-<w:footnotes xmlns:ve="http://schemas.openxmlformats.org/markup-compatibility/2006" xmlns:o="urn:schemas-microsoft-com:office:office" xmlns:r="http://schemas.openxmlformats.org/officeDocument/2006/relationships" xmlns:m="http://schemas.openxmlformats.org/officeDocument/2006/math" xmlns:v="urn:schemas-microsoft-com:vml" xmlns:wp="http://schemas.openxmlformats.org/drawingml/2006/wordprocessingDrawing" xmlns:w10="urn:schemas-microsoft-com:office:word" xmlns:w="http://schemas.openxmlformats.org/wordprocessingml/2006/main" xmlns:wne="http://schemas.microsoft.com/office/word/2006/wordml">
-  <w:footnote w:type="separator" w:id="0">
+<w:footnotes xmlns:wpc="http://schemas.microsoft.com/office/word/2010/wordprocessingCanvas" xmlns:mc="http://schemas.openxmlformats.org/markup-compatibility/2006" xmlns:o="urn:schemas-microsoft-com:office:office" xmlns:r="http://schemas.openxmlformats.org/officeDocument/2006/relationships" xmlns:m="http://schemas.openxmlformats.org/officeDocument/2006/math" xmlns:v="urn:schemas-microsoft-com:vml" xmlns:wp14="http://schemas.microsoft.com/office/word/2010/wordprocessingDrawing" xmlns:wp="http://schemas.openxmlformats.org/drawingml/2006/wordprocessingDrawing" xmlns:w10="urn:schemas-microsoft-com:office:word" xmlns:w="http://schemas.openxmlformats.org/wordprocessingml/2006/main" xmlns:w14="http://schemas.microsoft.com/office/word/2010/wordml" xmlns:wpg="http://schemas.microsoft.com/office/word/2010/wordprocessingGroup" xmlns:wpi="http://schemas.microsoft.com/office/word/2010/wordprocessingInk" xmlns:wne="http://schemas.microsoft.com/office/word/2006/wordml" xmlns:wps="http://schemas.microsoft.com/office/word/2010/wordprocessingShape" mc:Ignorable="w14 wp14">
+  <w:footnote w:type="separator" w:id="-1">
     <w:p>
       <w:pPr>
         <w:spacing w:after="0" w:line="240" w:lineRule="auto"/>
@@ -2447,7 +3182,7 @@
       </w:r>
     </w:p>
   </w:footnote>
-  <w:footnote w:type="continuationSeparator" w:id="1">
+  <w:footnote w:type="continuationSeparator" w:id="0">
     <w:p>
       <w:pPr>
         <w:spacing w:after="0" w:line="240" w:lineRule="auto"/>
@@ -2461,7 +3196,7 @@
 </file>
 
 <file path=word/numbering.xml><?xml version="1.0" encoding="utf-8"?>
-<w:numbering xmlns:ve="http://schemas.openxmlformats.org/markup-compatibility/2006" xmlns:o="urn:schemas-microsoft-com:office:office" xmlns:r="http://schemas.openxmlformats.org/officeDocument/2006/relationships" xmlns:m="http://schemas.openxmlformats.org/officeDocument/2006/math" xmlns:v="urn:schemas-microsoft-com:vml" xmlns:wp="http://schemas.openxmlformats.org/drawingml/2006/wordprocessingDrawing" xmlns:w10="urn:schemas-microsoft-com:office:word" xmlns:w="http://schemas.openxmlformats.org/wordprocessingml/2006/main" xmlns:wne="http://schemas.microsoft.com/office/word/2006/wordml">
+<w:numbering xmlns:wpc="http://schemas.microsoft.com/office/word/2010/wordprocessingCanvas" xmlns:mc="http://schemas.openxmlformats.org/markup-compatibility/2006" xmlns:o="urn:schemas-microsoft-com:office:office" xmlns:r="http://schemas.openxmlformats.org/officeDocument/2006/relationships" xmlns:m="http://schemas.openxmlformats.org/officeDocument/2006/math" xmlns:v="urn:schemas-microsoft-com:vml" xmlns:wp14="http://schemas.microsoft.com/office/word/2010/wordprocessingDrawing" xmlns:wp="http://schemas.openxmlformats.org/drawingml/2006/wordprocessingDrawing" xmlns:w10="urn:schemas-microsoft-com:office:word" xmlns:w="http://schemas.openxmlformats.org/wordprocessingml/2006/main" xmlns:w14="http://schemas.microsoft.com/office/word/2010/wordml" xmlns:wpg="http://schemas.microsoft.com/office/word/2010/wordprocessingGroup" xmlns:wpi="http://schemas.microsoft.com/office/word/2010/wordprocessingInk" xmlns:wne="http://schemas.microsoft.com/office/word/2006/wordml" xmlns:wps="http://schemas.microsoft.com/office/word/2010/wordprocessingShape" mc:Ignorable="w14 wp14">
   <w:abstractNum w:abstractNumId="0">
     <w:nsid w:val="44FC2FD4"/>
     <w:multiLevelType w:val="hybridMultilevel"/>
@@ -2559,7 +3294,7 @@
 </file>
 
 <file path=word/styles.xml><?xml version="1.0" encoding="utf-8"?>
-<w:styles xmlns:r="http://schemas.openxmlformats.org/officeDocument/2006/relationships" xmlns:w="http://schemas.openxmlformats.org/wordprocessingml/2006/main">
+<w:styles xmlns:mc="http://schemas.openxmlformats.org/markup-compatibility/2006" xmlns:r="http://schemas.openxmlformats.org/officeDocument/2006/relationships" xmlns:w="http://schemas.openxmlformats.org/wordprocessingml/2006/main" xmlns:w14="http://schemas.microsoft.com/office/word/2010/wordml" mc:Ignorable="w14">
   <w:docDefaults>
     <w:rPrDefault>
       <w:rPr>
@@ -2717,7 +3452,6 @@
   <w:style w:type="paragraph" w:default="1" w:styleId="Normal">
     <w:name w:val="Normal"/>
     <w:qFormat/>
-    <w:rsid w:val="0090024A"/>
     <w:rPr>
       <w:lang w:val="id-ID"/>
     </w:rPr>
@@ -2733,7 +3467,289 @@
     <w:uiPriority w:val="99"/>
     <w:semiHidden/>
     <w:unhideWhenUsed/>
+    <w:tblPr>
+      <w:tblInd w:w="0" w:type="dxa"/>
+      <w:tblCellMar>
+        <w:top w:w="0" w:type="dxa"/>
+        <w:left w:w="108" w:type="dxa"/>
+        <w:bottom w:w="0" w:type="dxa"/>
+        <w:right w:w="108" w:type="dxa"/>
+      </w:tblCellMar>
+    </w:tblPr>
+  </w:style>
+  <w:style w:type="numbering" w:default="1" w:styleId="NoList">
+    <w:name w:val="No List"/>
+    <w:uiPriority w:val="99"/>
+    <w:semiHidden/>
+    <w:unhideWhenUsed/>
+  </w:style>
+  <w:style w:type="paragraph" w:styleId="ListParagraph">
+    <w:name w:val="List Paragraph"/>
+    <w:basedOn w:val="Normal"/>
+    <w:uiPriority w:val="34"/>
     <w:qFormat/>
+    <w:rsid w:val="00D32DFD"/>
+    <w:pPr>
+      <w:ind w:left="720"/>
+      <w:contextualSpacing/>
+    </w:pPr>
+  </w:style>
+  <w:style w:type="paragraph" w:styleId="Header">
+    <w:name w:val="header"/>
+    <w:basedOn w:val="Normal"/>
+    <w:link w:val="HeaderChar"/>
+    <w:uiPriority w:val="99"/>
+    <w:unhideWhenUsed/>
+    <w:rsid w:val="00D32DFD"/>
+    <w:pPr>
+      <w:tabs>
+        <w:tab w:val="center" w:pos="4513"/>
+        <w:tab w:val="right" w:pos="9026"/>
+      </w:tabs>
+      <w:spacing w:after="0" w:line="240" w:lineRule="auto"/>
+    </w:pPr>
+  </w:style>
+  <w:style w:type="character" w:customStyle="1" w:styleId="HeaderChar">
+    <w:name w:val="Header Char"/>
+    <w:basedOn w:val="DefaultParagraphFont"/>
+    <w:link w:val="Header"/>
+    <w:uiPriority w:val="99"/>
+    <w:rsid w:val="00D32DFD"/>
+    <w:rPr>
+      <w:lang w:val="id-ID"/>
+    </w:rPr>
+  </w:style>
+  <w:style w:type="paragraph" w:styleId="Footer">
+    <w:name w:val="footer"/>
+    <w:basedOn w:val="Normal"/>
+    <w:link w:val="FooterChar"/>
+    <w:uiPriority w:val="99"/>
+    <w:unhideWhenUsed/>
+    <w:rsid w:val="00D32DFD"/>
+    <w:pPr>
+      <w:tabs>
+        <w:tab w:val="center" w:pos="4513"/>
+        <w:tab w:val="right" w:pos="9026"/>
+      </w:tabs>
+      <w:spacing w:after="0" w:line="240" w:lineRule="auto"/>
+    </w:pPr>
+  </w:style>
+  <w:style w:type="character" w:customStyle="1" w:styleId="FooterChar">
+    <w:name w:val="Footer Char"/>
+    <w:basedOn w:val="DefaultParagraphFont"/>
+    <w:link w:val="Footer"/>
+    <w:uiPriority w:val="99"/>
+    <w:rsid w:val="00D32DFD"/>
+    <w:rPr>
+      <w:lang w:val="id-ID"/>
+    </w:rPr>
+  </w:style>
+  <w:style w:type="table" w:styleId="TableGrid">
+    <w:name w:val="Table Grid"/>
+    <w:basedOn w:val="TableNormal"/>
+    <w:uiPriority w:val="39"/>
+    <w:rsid w:val="00C42DA5"/>
+    <w:pPr>
+      <w:spacing w:after="0" w:line="240" w:lineRule="auto"/>
+    </w:pPr>
+    <w:rPr>
+      <w:lang w:val="id-ID"/>
+    </w:rPr>
+    <w:tblPr>
+      <w:tblInd w:w="0" w:type="dxa"/>
+      <w:tblBorders>
+        <w:top w:val="single" w:sz="4" w:space="0" w:color="auto"/>
+        <w:left w:val="single" w:sz="4" w:space="0" w:color="auto"/>
+        <w:bottom w:val="single" w:sz="4" w:space="0" w:color="auto"/>
+        <w:right w:val="single" w:sz="4" w:space="0" w:color="auto"/>
+        <w:insideH w:val="single" w:sz="4" w:space="0" w:color="auto"/>
+        <w:insideV w:val="single" w:sz="4" w:space="0" w:color="auto"/>
+      </w:tblBorders>
+      <w:tblCellMar>
+        <w:top w:w="0" w:type="dxa"/>
+        <w:left w:w="108" w:type="dxa"/>
+        <w:bottom w:w="0" w:type="dxa"/>
+        <w:right w:w="108" w:type="dxa"/>
+      </w:tblCellMar>
+    </w:tblPr>
+  </w:style>
+</w:styles>
+</file>
+
+<file path=word/stylesWithEffects.xml><?xml version="1.0" encoding="utf-8"?>
+<w:styles xmlns:wpc="http://schemas.microsoft.com/office/word/2010/wordprocessingCanvas" xmlns:mc="http://schemas.openxmlformats.org/markup-compatibility/2006" xmlns:o="urn:schemas-microsoft-com:office:office" xmlns:r="http://schemas.openxmlformats.org/officeDocument/2006/relationships" xmlns:m="http://schemas.openxmlformats.org/officeDocument/2006/math" xmlns:v="urn:schemas-microsoft-com:vml" xmlns:wp14="http://schemas.microsoft.com/office/word/2010/wordprocessingDrawing" xmlns:wp="http://schemas.openxmlformats.org/drawingml/2006/wordprocessingDrawing" xmlns:w10="urn:schemas-microsoft-com:office:word" xmlns:w="http://schemas.openxmlformats.org/wordprocessingml/2006/main" xmlns:w14="http://schemas.microsoft.com/office/word/2010/wordml" xmlns:wpg="http://schemas.microsoft.com/office/word/2010/wordprocessingGroup" xmlns:wpi="http://schemas.microsoft.com/office/word/2010/wordprocessingInk" xmlns:wne="http://schemas.microsoft.com/office/word/2006/wordml" xmlns:wps="http://schemas.microsoft.com/office/word/2010/wordprocessingShape" mc:Ignorable="w14 wp14">
+  <w:docDefaults>
+    <w:rPrDefault>
+      <w:rPr>
+        <w:rFonts w:asciiTheme="minorHAnsi" w:eastAsiaTheme="minorHAnsi" w:hAnsiTheme="minorHAnsi" w:cstheme="minorBidi"/>
+        <w:sz w:val="22"/>
+        <w:szCs w:val="22"/>
+        <w:lang w:val="en-GB" w:eastAsia="en-US" w:bidi="ar-SA"/>
+      </w:rPr>
+    </w:rPrDefault>
+    <w:pPrDefault>
+      <w:pPr>
+        <w:spacing w:after="160" w:line="259" w:lineRule="auto"/>
+      </w:pPr>
+    </w:pPrDefault>
+  </w:docDefaults>
+  <w:latentStyles w:defLockedState="0" w:defUIPriority="99" w:defSemiHidden="1" w:defUnhideWhenUsed="1" w:defQFormat="0" w:count="267">
+    <w:lsdException w:name="Normal" w:semiHidden="0" w:uiPriority="0" w:unhideWhenUsed="0" w:qFormat="1"/>
+    <w:lsdException w:name="heading 1" w:semiHidden="0" w:uiPriority="9" w:unhideWhenUsed="0" w:qFormat="1"/>
+    <w:lsdException w:name="heading 2" w:uiPriority="9" w:qFormat="1"/>
+    <w:lsdException w:name="heading 3" w:uiPriority="9" w:qFormat="1"/>
+    <w:lsdException w:name="heading 4" w:uiPriority="9" w:qFormat="1"/>
+    <w:lsdException w:name="heading 5" w:uiPriority="9" w:qFormat="1"/>
+    <w:lsdException w:name="heading 6" w:uiPriority="9" w:qFormat="1"/>
+    <w:lsdException w:name="heading 7" w:uiPriority="9" w:qFormat="1"/>
+    <w:lsdException w:name="heading 8" w:uiPriority="9" w:qFormat="1"/>
+    <w:lsdException w:name="heading 9" w:uiPriority="9" w:qFormat="1"/>
+    <w:lsdException w:name="toc 1" w:uiPriority="39"/>
+    <w:lsdException w:name="toc 2" w:uiPriority="39"/>
+    <w:lsdException w:name="toc 3" w:uiPriority="39"/>
+    <w:lsdException w:name="toc 4" w:uiPriority="39"/>
+    <w:lsdException w:name="toc 5" w:uiPriority="39"/>
+    <w:lsdException w:name="toc 6" w:uiPriority="39"/>
+    <w:lsdException w:name="toc 7" w:uiPriority="39"/>
+    <w:lsdException w:name="toc 8" w:uiPriority="39"/>
+    <w:lsdException w:name="toc 9" w:uiPriority="39"/>
+    <w:lsdException w:name="caption" w:uiPriority="35" w:qFormat="1"/>
+    <w:lsdException w:name="Title" w:semiHidden="0" w:uiPriority="10" w:unhideWhenUsed="0" w:qFormat="1"/>
+    <w:lsdException w:name="Default Paragraph Font" w:uiPriority="1"/>
+    <w:lsdException w:name="Subtitle" w:semiHidden="0" w:uiPriority="11" w:unhideWhenUsed="0" w:qFormat="1"/>
+    <w:lsdException w:name="Strong" w:semiHidden="0" w:uiPriority="22" w:unhideWhenUsed="0" w:qFormat="1"/>
+    <w:lsdException w:name="Emphasis" w:semiHidden="0" w:uiPriority="20" w:unhideWhenUsed="0" w:qFormat="1"/>
+    <w:lsdException w:name="Table Grid" w:semiHidden="0" w:uiPriority="39" w:unhideWhenUsed="0"/>
+    <w:lsdException w:name="Placeholder Text" w:unhideWhenUsed="0"/>
+    <w:lsdException w:name="No Spacing" w:semiHidden="0" w:uiPriority="1" w:unhideWhenUsed="0" w:qFormat="1"/>
+    <w:lsdException w:name="Light Shading" w:semiHidden="0" w:uiPriority="60" w:unhideWhenUsed="0"/>
+    <w:lsdException w:name="Light List" w:semiHidden="0" w:uiPriority="61" w:unhideWhenUsed="0"/>
+    <w:lsdException w:name="Light Grid" w:semiHidden="0" w:uiPriority="62" w:unhideWhenUsed="0"/>
+    <w:lsdException w:name="Medium Shading 1" w:semiHidden="0" w:uiPriority="63" w:unhideWhenUsed="0"/>
+    <w:lsdException w:name="Medium Shading 2" w:semiHidden="0" w:uiPriority="64" w:unhideWhenUsed="0"/>
+    <w:lsdException w:name="Medium List 1" w:semiHidden="0" w:uiPriority="65" w:unhideWhenUsed="0"/>
+    <w:lsdException w:name="Medium List 2" w:semiHidden="0" w:uiPriority="66" w:unhideWhenUsed="0"/>
+    <w:lsdException w:name="Medium Grid 1" w:semiHidden="0" w:uiPriority="67" w:unhideWhenUsed="0"/>
+    <w:lsdException w:name="Medium Grid 2" w:semiHidden="0" w:uiPriority="68" w:unhideWhenUsed="0"/>
+    <w:lsdException w:name="Medium Grid 3" w:semiHidden="0" w:uiPriority="69" w:unhideWhenUsed="0"/>
+    <w:lsdException w:name="Dark List" w:semiHidden="0" w:uiPriority="70" w:unhideWhenUsed="0"/>
+    <w:lsdException w:name="Colorful Shading" w:semiHidden="0" w:uiPriority="71" w:unhideWhenUsed="0"/>
+    <w:lsdException w:name="Colorful List" w:semiHidden="0" w:uiPriority="72" w:unhideWhenUsed="0"/>
+    <w:lsdException w:name="Colorful Grid" w:semiHidden="0" w:uiPriority="73" w:unhideWhenUsed="0"/>
+    <w:lsdException w:name="Light Shading Accent 1" w:semiHidden="0" w:uiPriority="60" w:unhideWhenUsed="0"/>
+    <w:lsdException w:name="Light List Accent 1" w:semiHidden="0" w:uiPriority="61" w:unhideWhenUsed="0"/>
+    <w:lsdException w:name="Light Grid Accent 1" w:semiHidden="0" w:uiPriority="62" w:unhideWhenUsed="0"/>
+    <w:lsdException w:name="Medium Shading 1 Accent 1" w:semiHidden="0" w:uiPriority="63" w:unhideWhenUsed="0"/>
+    <w:lsdException w:name="Medium Shading 2 Accent 1" w:semiHidden="0" w:uiPriority="64" w:unhideWhenUsed="0"/>
+    <w:lsdException w:name="Medium List 1 Accent 1" w:semiHidden="0" w:uiPriority="65" w:unhideWhenUsed="0"/>
+    <w:lsdException w:name="Revision" w:unhideWhenUsed="0"/>
+    <w:lsdException w:name="List Paragraph" w:semiHidden="0" w:uiPriority="34" w:unhideWhenUsed="0" w:qFormat="1"/>
+    <w:lsdException w:name="Quote" w:semiHidden="0" w:uiPriority="29" w:unhideWhenUsed="0" w:qFormat="1"/>
+    <w:lsdException w:name="Intense Quote" w:semiHidden="0" w:uiPriority="30" w:unhideWhenUsed="0" w:qFormat="1"/>
+    <w:lsdException w:name="Medium List 2 Accent 1" w:semiHidden="0" w:uiPriority="66" w:unhideWhenUsed="0"/>
+    <w:lsdException w:name="Medium Grid 1 Accent 1" w:semiHidden="0" w:uiPriority="67" w:unhideWhenUsed="0"/>
+    <w:lsdException w:name="Medium Grid 2 Accent 1" w:semiHidden="0" w:uiPriority="68" w:unhideWhenUsed="0"/>
+    <w:lsdException w:name="Medium Grid 3 Accent 1" w:semiHidden="0" w:uiPriority="69" w:unhideWhenUsed="0"/>
+    <w:lsdException w:name="Dark List Accent 1" w:semiHidden="0" w:uiPriority="70" w:unhideWhenUsed="0"/>
+    <w:lsdException w:name="Colorful Shading Accent 1" w:semiHidden="0" w:uiPriority="71" w:unhideWhenUsed="0"/>
+    <w:lsdException w:name="Colorful List Accent 1" w:semiHidden="0" w:uiPriority="72" w:unhideWhenUsed="0"/>
+    <w:lsdException w:name="Colorful Grid Accent 1" w:semiHidden="0" w:uiPriority="73" w:unhideWhenUsed="0"/>
+    <w:lsdException w:name="Light Shading Accent 2" w:semiHidden="0" w:uiPriority="60" w:unhideWhenUsed="0"/>
+    <w:lsdException w:name="Light List Accent 2" w:semiHidden="0" w:uiPriority="61" w:unhideWhenUsed="0"/>
+    <w:lsdException w:name="Light Grid Accent 2" w:semiHidden="0" w:uiPriority="62" w:unhideWhenUsed="0"/>
+    <w:lsdException w:name="Medium Shading 1 Accent 2" w:semiHidden="0" w:uiPriority="63" w:unhideWhenUsed="0"/>
+    <w:lsdException w:name="Medium Shading 2 Accent 2" w:semiHidden="0" w:uiPriority="64" w:unhideWhenUsed="0"/>
+    <w:lsdException w:name="Medium List 1 Accent 2" w:semiHidden="0" w:uiPriority="65" w:unhideWhenUsed="0"/>
+    <w:lsdException w:name="Medium List 2 Accent 2" w:semiHidden="0" w:uiPriority="66" w:unhideWhenUsed="0"/>
+    <w:lsdException w:name="Medium Grid 1 Accent 2" w:semiHidden="0" w:uiPriority="67" w:unhideWhenUsed="0"/>
+    <w:lsdException w:name="Medium Grid 2 Accent 2" w:semiHidden="0" w:uiPriority="68" w:unhideWhenUsed="0"/>
+    <w:lsdException w:name="Medium Grid 3 Accent 2" w:semiHidden="0" w:uiPriority="69" w:unhideWhenUsed="0"/>
+    <w:lsdException w:name="Dark List Accent 2" w:semiHidden="0" w:uiPriority="70" w:unhideWhenUsed="0"/>
+    <w:lsdException w:name="Colorful Shading Accent 2" w:semiHidden="0" w:uiPriority="71" w:unhideWhenUsed="0"/>
+    <w:lsdException w:name="Colorful List Accent 2" w:semiHidden="0" w:uiPriority="72" w:unhideWhenUsed="0"/>
+    <w:lsdException w:name="Colorful Grid Accent 2" w:semiHidden="0" w:uiPriority="73" w:unhideWhenUsed="0"/>
+    <w:lsdException w:name="Light Shading Accent 3" w:semiHidden="0" w:uiPriority="60" w:unhideWhenUsed="0"/>
+    <w:lsdException w:name="Light List Accent 3" w:semiHidden="0" w:uiPriority="61" w:unhideWhenUsed="0"/>
+    <w:lsdException w:name="Light Grid Accent 3" w:semiHidden="0" w:uiPriority="62" w:unhideWhenUsed="0"/>
+    <w:lsdException w:name="Medium Shading 1 Accent 3" w:semiHidden="0" w:uiPriority="63" w:unhideWhenUsed="0"/>
+    <w:lsdException w:name="Medium Shading 2 Accent 3" w:semiHidden="0" w:uiPriority="64" w:unhideWhenUsed="0"/>
+    <w:lsdException w:name="Medium List 1 Accent 3" w:semiHidden="0" w:uiPriority="65" w:unhideWhenUsed="0"/>
+    <w:lsdException w:name="Medium List 2 Accent 3" w:semiHidden="0" w:uiPriority="66" w:unhideWhenUsed="0"/>
+    <w:lsdException w:name="Medium Grid 1 Accent 3" w:semiHidden="0" w:uiPriority="67" w:unhideWhenUsed="0"/>
+    <w:lsdException w:name="Medium Grid 2 Accent 3" w:semiHidden="0" w:uiPriority="68" w:unhideWhenUsed="0"/>
+    <w:lsdException w:name="Medium Grid 3 Accent 3" w:semiHidden="0" w:uiPriority="69" w:unhideWhenUsed="0"/>
+    <w:lsdException w:name="Dark List Accent 3" w:semiHidden="0" w:uiPriority="70" w:unhideWhenUsed="0"/>
+    <w:lsdException w:name="Colorful Shading Accent 3" w:semiHidden="0" w:uiPriority="71" w:unhideWhenUsed="0"/>
+    <w:lsdException w:name="Colorful List Accent 3" w:semiHidden="0" w:uiPriority="72" w:unhideWhenUsed="0"/>
+    <w:lsdException w:name="Colorful Grid Accent 3" w:semiHidden="0" w:uiPriority="73" w:unhideWhenUsed="0"/>
+    <w:lsdException w:name="Light Shading Accent 4" w:semiHidden="0" w:uiPriority="60" w:unhideWhenUsed="0"/>
+    <w:lsdException w:name="Light List Accent 4" w:semiHidden="0" w:uiPriority="61" w:unhideWhenUsed="0"/>
+    <w:lsdException w:name="Light Grid Accent 4" w:semiHidden="0" w:uiPriority="62" w:unhideWhenUsed="0"/>
+    <w:lsdException w:name="Medium Shading 1 Accent 4" w:semiHidden="0" w:uiPriority="63" w:unhideWhenUsed="0"/>
+    <w:lsdException w:name="Medium Shading 2 Accent 4" w:semiHidden="0" w:uiPriority="64" w:unhideWhenUsed="0"/>
+    <w:lsdException w:name="Medium List 1 Accent 4" w:semiHidden="0" w:uiPriority="65" w:unhideWhenUsed="0"/>
+    <w:lsdException w:name="Medium List 2 Accent 4" w:semiHidden="0" w:uiPriority="66" w:unhideWhenUsed="0"/>
+    <w:lsdException w:name="Medium Grid 1 Accent 4" w:semiHidden="0" w:uiPriority="67" w:unhideWhenUsed="0"/>
+    <w:lsdException w:name="Medium Grid 2 Accent 4" w:semiHidden="0" w:uiPriority="68" w:unhideWhenUsed="0"/>
+    <w:lsdException w:name="Medium Grid 3 Accent 4" w:semiHidden="0" w:uiPriority="69" w:unhideWhenUsed="0"/>
+    <w:lsdException w:name="Dark List Accent 4" w:semiHidden="0" w:uiPriority="70" w:unhideWhenUsed="0"/>
+    <w:lsdException w:name="Colorful Shading Accent 4" w:semiHidden="0" w:uiPriority="71" w:unhideWhenUsed="0"/>
+    <w:lsdException w:name="Colorful List Accent 4" w:semiHidden="0" w:uiPriority="72" w:unhideWhenUsed="0"/>
+    <w:lsdException w:name="Colorful Grid Accent 4" w:semiHidden="0" w:uiPriority="73" w:unhideWhenUsed="0"/>
+    <w:lsdException w:name="Light Shading Accent 5" w:semiHidden="0" w:uiPriority="60" w:unhideWhenUsed="0"/>
+    <w:lsdException w:name="Light List Accent 5" w:semiHidden="0" w:uiPriority="61" w:unhideWhenUsed="0"/>
+    <w:lsdException w:name="Light Grid Accent 5" w:semiHidden="0" w:uiPriority="62" w:unhideWhenUsed="0"/>
+    <w:lsdException w:name="Medium Shading 1 Accent 5" w:semiHidden="0" w:uiPriority="63" w:unhideWhenUsed="0"/>
+    <w:lsdException w:name="Medium Shading 2 Accent 5" w:semiHidden="0" w:uiPriority="64" w:unhideWhenUsed="0"/>
+    <w:lsdException w:name="Medium List 1 Accent 5" w:semiHidden="0" w:uiPriority="65" w:unhideWhenUsed="0"/>
+    <w:lsdException w:name="Medium List 2 Accent 5" w:semiHidden="0" w:uiPriority="66" w:unhideWhenUsed="0"/>
+    <w:lsdException w:name="Medium Grid 1 Accent 5" w:semiHidden="0" w:uiPriority="67" w:unhideWhenUsed="0"/>
+    <w:lsdException w:name="Medium Grid 2 Accent 5" w:semiHidden="0" w:uiPriority="68" w:unhideWhenUsed="0"/>
+    <w:lsdException w:name="Medium Grid 3 Accent 5" w:semiHidden="0" w:uiPriority="69" w:unhideWhenUsed="0"/>
+    <w:lsdException w:name="Dark List Accent 5" w:semiHidden="0" w:uiPriority="70" w:unhideWhenUsed="0"/>
+    <w:lsdException w:name="Colorful Shading Accent 5" w:semiHidden="0" w:uiPriority="71" w:unhideWhenUsed="0"/>
+    <w:lsdException w:name="Colorful List Accent 5" w:semiHidden="0" w:uiPriority="72" w:unhideWhenUsed="0"/>
+    <w:lsdException w:name="Colorful Grid Accent 5" w:semiHidden="0" w:uiPriority="73" w:unhideWhenUsed="0"/>
+    <w:lsdException w:name="Light Shading Accent 6" w:semiHidden="0" w:uiPriority="60" w:unhideWhenUsed="0"/>
+    <w:lsdException w:name="Light List Accent 6" w:semiHidden="0" w:uiPriority="61" w:unhideWhenUsed="0"/>
+    <w:lsdException w:name="Light Grid Accent 6" w:semiHidden="0" w:uiPriority="62" w:unhideWhenUsed="0"/>
+    <w:lsdException w:name="Medium Shading 1 Accent 6" w:semiHidden="0" w:uiPriority="63" w:unhideWhenUsed="0"/>
+    <w:lsdException w:name="Medium Shading 2 Accent 6" w:semiHidden="0" w:uiPriority="64" w:unhideWhenUsed="0"/>
+    <w:lsdException w:name="Medium List 1 Accent 6" w:semiHidden="0" w:uiPriority="65" w:unhideWhenUsed="0"/>
+    <w:lsdException w:name="Medium List 2 Accent 6" w:semiHidden="0" w:uiPriority="66" w:unhideWhenUsed="0"/>
+    <w:lsdException w:name="Medium Grid 1 Accent 6" w:semiHidden="0" w:uiPriority="67" w:unhideWhenUsed="0"/>
+    <w:lsdException w:name="Medium Grid 2 Accent 6" w:semiHidden="0" w:uiPriority="68" w:unhideWhenUsed="0"/>
+    <w:lsdException w:name="Medium Grid 3 Accent 6" w:semiHidden="0" w:uiPriority="69" w:unhideWhenUsed="0"/>
+    <w:lsdException w:name="Dark List Accent 6" w:semiHidden="0" w:uiPriority="70" w:unhideWhenUsed="0"/>
+    <w:lsdException w:name="Colorful Shading Accent 6" w:semiHidden="0" w:uiPriority="71" w:unhideWhenUsed="0"/>
+    <w:lsdException w:name="Colorful List Accent 6" w:semiHidden="0" w:uiPriority="72" w:unhideWhenUsed="0"/>
+    <w:lsdException w:name="Colorful Grid Accent 6" w:semiHidden="0" w:uiPriority="73" w:unhideWhenUsed="0"/>
+    <w:lsdException w:name="Subtle Emphasis" w:semiHidden="0" w:uiPriority="19" w:unhideWhenUsed="0" w:qFormat="1"/>
+    <w:lsdException w:name="Intense Emphasis" w:semiHidden="0" w:uiPriority="21" w:unhideWhenUsed="0" w:qFormat="1"/>
+    <w:lsdException w:name="Subtle Reference" w:semiHidden="0" w:uiPriority="31" w:unhideWhenUsed="0" w:qFormat="1"/>
+    <w:lsdException w:name="Intense Reference" w:semiHidden="0" w:uiPriority="32" w:unhideWhenUsed="0" w:qFormat="1"/>
+    <w:lsdException w:name="Book Title" w:semiHidden="0" w:uiPriority="33" w:unhideWhenUsed="0" w:qFormat="1"/>
+    <w:lsdException w:name="Bibliography" w:uiPriority="37"/>
+    <w:lsdException w:name="TOC Heading" w:uiPriority="39" w:qFormat="1"/>
+  </w:latentStyles>
+  <w:style w:type="paragraph" w:default="1" w:styleId="Normal">
+    <w:name w:val="Normal"/>
+    <w:qFormat/>
+    <w:rPr>
+      <w:lang w:val="id-ID"/>
+    </w:rPr>
+  </w:style>
+  <w:style w:type="character" w:default="1" w:styleId="DefaultParagraphFont">
+    <w:name w:val="Default Paragraph Font"/>
+    <w:uiPriority w:val="1"/>
+    <w:semiHidden/>
+    <w:unhideWhenUsed/>
+  </w:style>
+  <w:style w:type="table" w:default="1" w:styleId="TableNormal">
+    <w:name w:val="Normal Table"/>
+    <w:uiPriority w:val="99"/>
+    <w:semiHidden/>
+    <w:unhideWhenUsed/>
     <w:tblPr>
       <w:tblInd w:w="0" w:type="dxa"/>
       <w:tblCellMar>

</xml_diff>